<commit_message>
Mudanças apresentação e diagramas
</commit_message>
<xml_diff>
--- a/SharingShopList-Documento De Arquitetura.docx
+++ b/SharingShopList-Documento De Arquitetura.docx
@@ -5368,34 +5368,25 @@
       </w:pPr>
       <w:r>
         <w:rPr>
-          <w:b/>
           <w:noProof/>
           <w:color w:val="333333"/>
-          <w:sz w:val="20"/>
-          <w:szCs w:val="20"/>
+          <w:sz w:val="28"/>
+          <w:szCs w:val="28"/>
         </w:rPr>
         <w:lastRenderedPageBreak/>
         <w:drawing>
-          <wp:anchor distT="0" distB="0" distL="114300" distR="114300" simplePos="0" relativeHeight="251672576" behindDoc="1" locked="0" layoutInCell="1" allowOverlap="1" wp14:anchorId="241F4EFE" wp14:editId="60262164">
+          <wp:anchor distT="0" distB="0" distL="114300" distR="114300" simplePos="0" relativeHeight="251673600" behindDoc="1" locked="0" layoutInCell="1" allowOverlap="1" wp14:anchorId="3AC98B5D" wp14:editId="60F43391">
             <wp:simplePos x="0" y="0"/>
             <wp:positionH relativeFrom="column">
-              <wp:posOffset>-930275</wp:posOffset>
+              <wp:posOffset>301625</wp:posOffset>
             </wp:positionH>
             <wp:positionV relativeFrom="paragraph">
-              <wp:posOffset>488315</wp:posOffset>
+              <wp:posOffset>4173855</wp:posOffset>
             </wp:positionV>
-            <wp:extent cx="7700645" cy="2989580"/>
-            <wp:effectExtent l="0" t="0" r="0" b="1270"/>
-            <wp:wrapTight wrapText="bothSides">
-              <wp:wrapPolygon edited="0">
-                <wp:start x="0" y="0"/>
-                <wp:lineTo x="0" y="21472"/>
-                <wp:lineTo x="21534" y="21472"/>
-                <wp:lineTo x="21534" y="0"/>
-                <wp:lineTo x="0" y="0"/>
-              </wp:wrapPolygon>
-            </wp:wrapTight>
-            <wp:docPr id="4" name="Picture 4"/>
+            <wp:extent cx="5943600" cy="4968240"/>
+            <wp:effectExtent l="0" t="0" r="0" b="3810"/>
+            <wp:wrapSquare wrapText="bothSides"/>
+            <wp:docPr id="11" name="Picture 11"/>
             <wp:cNvGraphicFramePr>
               <a:graphicFrameLocks xmlns:a="http://schemas.openxmlformats.org/drawingml/2006/main" noChangeAspect="1"/>
             </wp:cNvGraphicFramePr>
@@ -5403,11 +5394,11 @@
               <a:graphicData uri="http://schemas.openxmlformats.org/drawingml/2006/picture">
                 <pic:pic xmlns:pic="http://schemas.openxmlformats.org/drawingml/2006/picture">
                   <pic:nvPicPr>
-                    <pic:cNvPr id="0" name="CD -Arquitetura.png"/>
+                    <pic:cNvPr id="0" name="CD-Pacotes.png"/>
                     <pic:cNvPicPr/>
                   </pic:nvPicPr>
                   <pic:blipFill>
-                    <a:blip r:embed="rId20" cstate="print">
+                    <a:blip r:embed="rId20">
                       <a:extLst>
                         <a:ext uri="{28A0092B-C50C-407E-A947-70E740481C1C}">
                           <a14:useLocalDpi xmlns:a14="http://schemas.microsoft.com/office/drawing/2010/main" val="0"/>
@@ -5421,7 +5412,7 @@
                   <pic:spPr>
                     <a:xfrm>
                       <a:off x="0" y="0"/>
-                      <a:ext cx="7700645" cy="2989580"/>
+                      <a:ext cx="5943600" cy="4968240"/>
                     </a:xfrm>
                     <a:prstGeom prst="rect">
                       <a:avLst/>
@@ -5442,51 +5433,32 @@
       <w:r>
         <w:rPr>
           <w:b/>
+          <w:noProof/>
           <w:color w:val="333333"/>
           <w:sz w:val="28"/>
           <w:szCs w:val="28"/>
         </w:rPr>
-        <w:t>Arquitetura da aplicação</w:t>
-      </w:r>
-    </w:p>
-    <w:p>
-      <w:pPr>
-        <w:spacing w:after="240" w:line="392" w:lineRule="auto"/>
-        <w:rPr>
-          <w:color w:val="333333"/>
-          <w:sz w:val="28"/>
-          <w:szCs w:val="28"/>
-        </w:rPr>
-      </w:pPr>
-      <w:r>
-        <w:rPr>
-          <w:b/>
-          <w:noProof/>
-          <w:color w:val="333333"/>
-          <w:sz w:val="28"/>
-          <w:szCs w:val="28"/>
-        </w:rPr>
         <w:drawing>
-          <wp:anchor distT="0" distB="0" distL="114300" distR="114300" simplePos="0" relativeHeight="251673600" behindDoc="1" locked="0" layoutInCell="1" allowOverlap="1" wp14:anchorId="126A85C9" wp14:editId="1B9B1915">
+          <wp:anchor distT="0" distB="0" distL="114300" distR="114300" simplePos="0" relativeHeight="251672576" behindDoc="1" locked="0" layoutInCell="1" allowOverlap="1" wp14:anchorId="796841BC" wp14:editId="2FAEB053">
             <wp:simplePos x="0" y="0"/>
             <wp:positionH relativeFrom="column">
-              <wp:posOffset>70485</wp:posOffset>
+              <wp:posOffset>-802005</wp:posOffset>
             </wp:positionH>
             <wp:positionV relativeFrom="paragraph">
-              <wp:posOffset>245745</wp:posOffset>
+              <wp:posOffset>484505</wp:posOffset>
             </wp:positionV>
-            <wp:extent cx="5943600" cy="4571365"/>
-            <wp:effectExtent l="0" t="0" r="0" b="635"/>
+            <wp:extent cx="7449185" cy="3060700"/>
+            <wp:effectExtent l="0" t="0" r="0" b="6350"/>
             <wp:wrapTight wrapText="bothSides">
               <wp:wrapPolygon edited="0">
                 <wp:start x="0" y="0"/>
-                <wp:lineTo x="0" y="21513"/>
-                <wp:lineTo x="21531" y="21513"/>
-                <wp:lineTo x="21531" y="0"/>
+                <wp:lineTo x="0" y="21510"/>
+                <wp:lineTo x="21543" y="21510"/>
+                <wp:lineTo x="21543" y="0"/>
                 <wp:lineTo x="0" y="0"/>
               </wp:wrapPolygon>
             </wp:wrapTight>
-            <wp:docPr id="2" name="Picture 2"/>
+            <wp:docPr id="10" name="Picture 10"/>
             <wp:cNvGraphicFramePr>
               <a:graphicFrameLocks xmlns:a="http://schemas.openxmlformats.org/drawingml/2006/main" noChangeAspect="1"/>
             </wp:cNvGraphicFramePr>
@@ -5494,11 +5466,11 @@
               <a:graphicData uri="http://schemas.openxmlformats.org/drawingml/2006/picture">
                 <pic:pic xmlns:pic="http://schemas.openxmlformats.org/drawingml/2006/picture">
                   <pic:nvPicPr>
-                    <pic:cNvPr id="0" name="CD-Pacotes.png"/>
+                    <pic:cNvPr id="0" name="CD -Arquitetura.png"/>
                     <pic:cNvPicPr/>
                   </pic:nvPicPr>
                   <pic:blipFill>
-                    <a:blip r:embed="rId21">
+                    <a:blip r:embed="rId21" cstate="print">
                       <a:extLst>
                         <a:ext uri="{28A0092B-C50C-407E-A947-70E740481C1C}">
                           <a14:useLocalDpi xmlns:a14="http://schemas.microsoft.com/office/drawing/2010/main" val="0"/>
@@ -5512,7 +5484,7 @@
                   <pic:spPr>
                     <a:xfrm>
                       <a:off x="0" y="0"/>
-                      <a:ext cx="5943600" cy="4571365"/>
+                      <a:ext cx="7449185" cy="3060700"/>
                     </a:xfrm>
                     <a:prstGeom prst="rect">
                       <a:avLst/>
@@ -5532,11 +5504,12 @@
       </w:r>
       <w:r>
         <w:rPr>
+          <w:b/>
           <w:color w:val="333333"/>
           <w:sz w:val="28"/>
           <w:szCs w:val="28"/>
         </w:rPr>
-        <w:t>Diagrama de pacotes:</w:t>
+        <w:t>Arquitetura da aplicação</w:t>
       </w:r>
     </w:p>
     <w:p>
@@ -5548,8 +5521,24 @@
           <w:szCs w:val="28"/>
         </w:rPr>
       </w:pPr>
-      <w:bookmarkStart w:id="0" w:name="_GoBack"/>
-      <w:bookmarkEnd w:id="0"/>
+      <w:r>
+        <w:rPr>
+          <w:color w:val="333333"/>
+          <w:sz w:val="28"/>
+          <w:szCs w:val="28"/>
+        </w:rPr>
+        <w:t>Diagrama de pacotes:</w:t>
+      </w:r>
+    </w:p>
+    <w:p>
+      <w:pPr>
+        <w:spacing w:after="240" w:line="392" w:lineRule="auto"/>
+        <w:rPr>
+          <w:color w:val="333333"/>
+          <w:sz w:val="28"/>
+          <w:szCs w:val="28"/>
+        </w:rPr>
+      </w:pPr>
       <w:r>
         <w:rPr>
           <w:b/>
@@ -6106,23 +6095,6 @@
           </w:p>
           <w:p>
             <w:pPr>
-              <w:spacing w:line="240" w:lineRule="auto"/>
-              <w:rPr>
-                <w:rFonts w:ascii="Times New Roman" w:eastAsia="Times New Roman" w:hAnsi="Times New Roman" w:cs="Times New Roman"/>
-                <w:color w:val="auto"/>
-                <w:sz w:val="24"/>
-                <w:szCs w:val="24"/>
-              </w:rPr>
-            </w:pPr>
-            <w:r>
-              <w:rPr>
-                <w:rFonts w:eastAsia="Times New Roman"/>
-              </w:rPr>
-              <w:t>RepositorioUsuarioImp</w:t>
-            </w:r>
-          </w:p>
-          <w:p>
-            <w:pPr>
               <w:spacing w:line="0" w:lineRule="atLeast"/>
               <w:rPr>
                 <w:rFonts w:ascii="Times New Roman" w:eastAsia="Times New Roman" w:hAnsi="Times New Roman" w:cs="Times New Roman"/>
@@ -6131,6 +6103,8 @@
                 <w:szCs w:val="24"/>
               </w:rPr>
             </w:pPr>
+            <w:bookmarkStart w:id="0" w:name="_GoBack"/>
+            <w:bookmarkEnd w:id="0"/>
             <w:r>
               <w:rPr>
                 <w:rFonts w:eastAsia="Times New Roman"/>
@@ -6208,23 +6182,6 @@
                 <w:rFonts w:eastAsia="Times New Roman"/>
               </w:rPr>
               <w:t>IRepositorioLista</w:t>
-            </w:r>
-          </w:p>
-          <w:p>
-            <w:pPr>
-              <w:spacing w:line="240" w:lineRule="auto"/>
-              <w:rPr>
-                <w:rFonts w:ascii="Times New Roman" w:eastAsia="Times New Roman" w:hAnsi="Times New Roman" w:cs="Times New Roman"/>
-                <w:color w:val="auto"/>
-                <w:sz w:val="24"/>
-                <w:szCs w:val="24"/>
-              </w:rPr>
-            </w:pPr>
-            <w:r>
-              <w:rPr>
-                <w:rFonts w:eastAsia="Times New Roman"/>
-              </w:rPr>
-              <w:t>RepositorioListaImp</w:t>
             </w:r>
           </w:p>
           <w:p>
@@ -7152,7 +7109,6 @@
               <w:rPr>
                 <w:rFonts w:eastAsia="Times New Roman"/>
               </w:rPr>
-              <w:lastRenderedPageBreak/>
               <w:t>Sessao</w:t>
             </w:r>
           </w:p>
@@ -7219,6 +7175,7 @@
               <w:rPr>
                 <w:rFonts w:eastAsia="Times New Roman"/>
               </w:rPr>
+              <w:lastRenderedPageBreak/>
               <w:t>ComunicacaoServidorEmail</w:t>
             </w:r>
           </w:p>

</xml_diff>